<commit_message>
Small typo changed and font size to 12
</commit_message>
<xml_diff>
--- a/ET4132 Final Project Report.docx
+++ b/ET4132 Final Project Report.docx
@@ -108,55 +108,92 @@
       <w:pPr>
         <w:pStyle w:val="Default"/>
         <w:spacing w:after="127"/>
-        <w:ind w:left="1080"/>
-        <w:rPr>
-          <w:color w:val="auto"/>
-          <w:sz w:val="23"/>
-          <w:szCs w:val="23"/>
-        </w:rPr>
-      </w:pPr>
-      <w:r>
-        <w:rPr>
-          <w:color w:val="auto"/>
-          <w:sz w:val="23"/>
-          <w:szCs w:val="23"/>
-        </w:rPr>
-        <w:t xml:space="preserve">We chose the concept of a programming pal hire/teaching system as the fundamental base for our company. The reasoning behind this choice is it is something we are both interested in and would hypothetically be a very useful service to struggling computer science students. The company would provide services to allow you to hire a programmer in a </w:t>
-      </w:r>
-      <w:proofErr w:type="gramStart"/>
-      <w:r>
-        <w:rPr>
-          <w:color w:val="auto"/>
-          <w:sz w:val="23"/>
-          <w:szCs w:val="23"/>
-        </w:rPr>
-        <w:t>particular language</w:t>
-      </w:r>
-      <w:proofErr w:type="gramEnd"/>
-      <w:r>
-        <w:rPr>
-          <w:color w:val="auto"/>
-          <w:sz w:val="23"/>
-          <w:szCs w:val="23"/>
-        </w:rPr>
-        <w:t xml:space="preserve"> at a set rate to design an application or hire a programmer to assist in the teaching and learning of new skills in a chosen programming language or from scratch</w:t>
-      </w:r>
-      <w:r>
-        <w:rPr>
-          <w:color w:val="auto"/>
-          <w:sz w:val="23"/>
-          <w:szCs w:val="23"/>
-        </w:rPr>
-        <w:t>.</w:t>
-      </w:r>
-    </w:p>
-    <w:p>
-      <w:pPr>
-        <w:pStyle w:val="Default"/>
-        <w:spacing w:after="127"/>
         <w:ind w:left="720"/>
         <w:jc w:val="center"/>
         <w:rPr>
+          <w:b/>
+          <w:color w:val="auto"/>
+          <w:sz w:val="28"/>
+          <w:szCs w:val="23"/>
+          <w:u w:val="single"/>
+        </w:rPr>
+      </w:pPr>
+    </w:p>
+    <w:p>
+      <w:pPr>
+        <w:pStyle w:val="Default"/>
+        <w:spacing w:after="127"/>
+        <w:ind w:left="360"/>
+        <w:rPr>
+          <w:color w:val="auto"/>
+        </w:rPr>
+      </w:pPr>
+      <w:r>
+        <w:rPr>
+          <w:color w:val="auto"/>
+        </w:rPr>
+        <w:t xml:space="preserve">We chose the concept of a programming pal hire/teaching system as the fundamental base for our company. </w:t>
+      </w:r>
+    </w:p>
+    <w:p>
+      <w:pPr>
+        <w:pStyle w:val="Default"/>
+        <w:spacing w:after="127"/>
+        <w:ind w:left="360"/>
+        <w:rPr>
+          <w:color w:val="auto"/>
+        </w:rPr>
+      </w:pPr>
+      <w:r>
+        <w:rPr>
+          <w:color w:val="auto"/>
+        </w:rPr>
+        <w:t xml:space="preserve">The reasoning behind this choice is it is something we are both interested in and would hypothetically be a very useful service to struggling computer science students. </w:t>
+      </w:r>
+    </w:p>
+    <w:p>
+      <w:pPr>
+        <w:pStyle w:val="Default"/>
+        <w:spacing w:after="127"/>
+        <w:ind w:left="360"/>
+        <w:rPr>
+          <w:color w:val="auto"/>
+        </w:rPr>
+      </w:pPr>
+      <w:r>
+        <w:rPr>
+          <w:color w:val="auto"/>
+        </w:rPr>
+        <w:t xml:space="preserve">The company would provide services to allow you to hire a programmer in a </w:t>
+      </w:r>
+      <w:proofErr w:type="gramStart"/>
+      <w:r>
+        <w:rPr>
+          <w:color w:val="auto"/>
+        </w:rPr>
+        <w:t>particular language</w:t>
+      </w:r>
+      <w:proofErr w:type="gramEnd"/>
+      <w:r>
+        <w:rPr>
+          <w:color w:val="auto"/>
+        </w:rPr>
+        <w:t xml:space="preserve"> at a set rate to design an application or hire a programmer to assist in the teaching and learning of new skills in a chosen programming language or from scratch</w:t>
+      </w:r>
+      <w:r>
+        <w:rPr>
+          <w:color w:val="auto"/>
+        </w:rPr>
+        <w:t>.</w:t>
+      </w:r>
+    </w:p>
+    <w:p>
+      <w:pPr>
+        <w:pStyle w:val="Default"/>
+        <w:spacing w:after="127"/>
+        <w:ind w:left="720"/>
+        <w:jc w:val="center"/>
+        <w:rPr>
           <w:color w:val="auto"/>
           <w:sz w:val="23"/>
           <w:szCs w:val="23"/>
@@ -311,8 +348,6 @@
         </w:rPr>
         <w:t>SQL</w:t>
       </w:r>
-      <w:bookmarkStart w:id="0" w:name="_GoBack"/>
-      <w:bookmarkEnd w:id="0"/>
     </w:p>
     <w:p>
       <w:pPr>
@@ -411,8 +446,6 @@
         <w:rPr>
           <w:b/>
           <w:color w:val="auto"/>
-          <w:sz w:val="28"/>
-          <w:szCs w:val="23"/>
           <w:u w:val="single"/>
         </w:rPr>
       </w:pPr>
@@ -424,15 +457,11 @@
         <w:ind w:left="360"/>
         <w:rPr>
           <w:color w:val="auto"/>
-          <w:sz w:val="23"/>
-          <w:szCs w:val="23"/>
-        </w:rPr>
-      </w:pPr>
-      <w:r>
-        <w:rPr>
-          <w:color w:val="auto"/>
-          <w:sz w:val="23"/>
-          <w:szCs w:val="23"/>
+        </w:rPr>
+      </w:pPr>
+      <w:r>
+        <w:rPr>
+          <w:color w:val="auto"/>
         </w:rPr>
         <w:t xml:space="preserve">We decided to go for a simple design approach with minimalistic colours (shades of grey, white and blue). </w:t>
       </w:r>
@@ -444,15 +473,11 @@
         <w:ind w:left="360"/>
         <w:rPr>
           <w:color w:val="auto"/>
-          <w:sz w:val="23"/>
-          <w:szCs w:val="23"/>
-        </w:rPr>
-      </w:pPr>
-      <w:r>
-        <w:rPr>
-          <w:color w:val="auto"/>
-          <w:sz w:val="23"/>
-          <w:szCs w:val="23"/>
+        </w:rPr>
+      </w:pPr>
+      <w:r>
+        <w:rPr>
+          <w:color w:val="auto"/>
         </w:rPr>
         <w:t>The header consists of a h1 heading and a subscript for smaller text.</w:t>
       </w:r>
@@ -464,15 +489,11 @@
         <w:ind w:left="360"/>
         <w:rPr>
           <w:color w:val="auto"/>
-          <w:sz w:val="23"/>
-          <w:szCs w:val="23"/>
-        </w:rPr>
-      </w:pPr>
-      <w:r>
-        <w:rPr>
-          <w:color w:val="auto"/>
-          <w:sz w:val="23"/>
-          <w:szCs w:val="23"/>
+        </w:rPr>
+      </w:pPr>
+      <w:r>
+        <w:rPr>
+          <w:color w:val="auto"/>
         </w:rPr>
         <w:t>The nav bar is located underneath with customised links to each webpage.</w:t>
       </w:r>
@@ -484,15 +505,11 @@
         <w:ind w:left="360"/>
         <w:rPr>
           <w:color w:val="auto"/>
-          <w:sz w:val="23"/>
-          <w:szCs w:val="23"/>
-        </w:rPr>
-      </w:pPr>
-      <w:r>
-        <w:rPr>
-          <w:color w:val="auto"/>
-          <w:sz w:val="23"/>
-          <w:szCs w:val="23"/>
+        </w:rPr>
+      </w:pPr>
+      <w:r>
+        <w:rPr>
+          <w:color w:val="auto"/>
         </w:rPr>
         <w:t xml:space="preserve">The main body is split into two </w:t>
       </w:r>
@@ -500,8 +517,6 @@
       <w:r>
         <w:rPr>
           <w:color w:val="auto"/>
-          <w:sz w:val="23"/>
-          <w:szCs w:val="23"/>
         </w:rPr>
         <w:t>divs</w:t>
       </w:r>
@@ -509,16 +524,24 @@
       <w:r>
         <w:rPr>
           <w:color w:val="auto"/>
-          <w:sz w:val="23"/>
-          <w:szCs w:val="23"/>
-        </w:rPr>
-        <w:t xml:space="preserve"> (content and content 2), allowing to easily place content on either side of the page. </w:t>
-      </w:r>
-      <w:r>
-        <w:rPr>
-          <w:color w:val="auto"/>
-          <w:sz w:val="23"/>
-          <w:szCs w:val="23"/>
+        </w:rPr>
+        <w:t xml:space="preserve"> (content and content 2), allowing </w:t>
+      </w:r>
+      <w:r>
+        <w:rPr>
+          <w:color w:val="auto"/>
+        </w:rPr>
+        <w:t xml:space="preserve">us </w:t>
+      </w:r>
+      <w:r>
+        <w:rPr>
+          <w:color w:val="auto"/>
+        </w:rPr>
+        <w:t xml:space="preserve">to easily place content on either side of the page. </w:t>
+      </w:r>
+      <w:r>
+        <w:rPr>
+          <w:color w:val="auto"/>
         </w:rPr>
         <w:t xml:space="preserve"> The </w:t>
       </w:r>
@@ -526,8 +549,6 @@
       <w:r>
         <w:rPr>
           <w:color w:val="auto"/>
-          <w:sz w:val="23"/>
-          <w:szCs w:val="23"/>
         </w:rPr>
         <w:t>divs</w:t>
       </w:r>
@@ -535,8 +556,6 @@
       <w:r>
         <w:rPr>
           <w:color w:val="auto"/>
-          <w:sz w:val="23"/>
-          <w:szCs w:val="23"/>
         </w:rPr>
         <w:t xml:space="preserve"> are identified in the stylesheet using ID’s and Classes where appropriate.</w:t>
       </w:r>
@@ -548,15 +567,11 @@
         <w:ind w:left="360"/>
         <w:rPr>
           <w:color w:val="auto"/>
-          <w:sz w:val="23"/>
-          <w:szCs w:val="23"/>
-        </w:rPr>
-      </w:pPr>
-      <w:r>
-        <w:rPr>
-          <w:color w:val="auto"/>
-          <w:sz w:val="23"/>
-          <w:szCs w:val="23"/>
+        </w:rPr>
+      </w:pPr>
+      <w:r>
+        <w:rPr>
+          <w:color w:val="auto"/>
         </w:rPr>
         <w:t xml:space="preserve">A footer [1.1] is included which includes the address, a </w:t>
       </w:r>
@@ -564,8 +579,6 @@
       <w:r>
         <w:rPr>
           <w:color w:val="auto"/>
-          <w:sz w:val="23"/>
-          <w:szCs w:val="23"/>
         </w:rPr>
         <w:t>mailto</w:t>
       </w:r>
@@ -573,8 +586,6 @@
       <w:r>
         <w:rPr>
           <w:color w:val="auto"/>
-          <w:sz w:val="23"/>
-          <w:szCs w:val="23"/>
         </w:rPr>
         <w:t xml:space="preserve"> link and links to other pages (for ease of access).</w:t>
       </w:r>
@@ -586,27 +597,21 @@
         <w:ind w:left="360"/>
         <w:rPr>
           <w:color w:val="auto"/>
-          <w:sz w:val="23"/>
-          <w:szCs w:val="23"/>
-        </w:rPr>
-      </w:pPr>
-    </w:p>
-    <w:p>
-      <w:pPr>
-        <w:pStyle w:val="Default"/>
-        <w:spacing w:after="127"/>
-        <w:ind w:left="360"/>
-        <w:rPr>
-          <w:color w:val="auto"/>
-          <w:sz w:val="23"/>
-          <w:szCs w:val="23"/>
-        </w:rPr>
-      </w:pPr>
-      <w:r>
-        <w:rPr>
-          <w:color w:val="auto"/>
-          <w:sz w:val="23"/>
-          <w:szCs w:val="23"/>
+        </w:rPr>
+      </w:pPr>
+    </w:p>
+    <w:p>
+      <w:pPr>
+        <w:pStyle w:val="Default"/>
+        <w:spacing w:after="127"/>
+        <w:ind w:left="360"/>
+        <w:rPr>
+          <w:color w:val="auto"/>
+        </w:rPr>
+      </w:pPr>
+      <w:r>
+        <w:rPr>
+          <w:color w:val="auto"/>
         </w:rPr>
         <w:t xml:space="preserve">Two stylesheets were created: indexStyle.css and formStyle.css. </w:t>
       </w:r>
@@ -614,8 +619,6 @@
       <w:r>
         <w:rPr>
           <w:color w:val="auto"/>
-          <w:sz w:val="23"/>
-          <w:szCs w:val="23"/>
         </w:rPr>
         <w:t>indexStyle</w:t>
       </w:r>
@@ -623,8 +626,6 @@
       <w:r>
         <w:rPr>
           <w:color w:val="auto"/>
-          <w:sz w:val="23"/>
-          <w:szCs w:val="23"/>
         </w:rPr>
         <w:t xml:space="preserve"> is used as the main stylesheet. We decided to create a second one for pages with forms as it reduced clutter and made it far easier to adjust certain elements without affecting other pages without forms.</w:t>
       </w:r>
@@ -648,23 +649,18 @@
         <w:ind w:left="360"/>
         <w:rPr>
           <w:color w:val="auto"/>
-          <w:sz w:val="23"/>
-          <w:szCs w:val="23"/>
-        </w:rPr>
-      </w:pPr>
-      <w:r>
-        <w:rPr>
-          <w:color w:val="auto"/>
-          <w:sz w:val="23"/>
-          <w:szCs w:val="23"/>
-        </w:rPr>
+        </w:rPr>
+      </w:pPr>
+      <w:r>
+        <w:rPr>
+          <w:color w:val="auto"/>
+        </w:rPr>
+        <w:lastRenderedPageBreak/>
         <w:t>The lessons database information is returned into a table (using echo in php) it is then formatted with CSS and displayed to the end user [1.2]</w:t>
       </w:r>
       <w:r>
         <w:rPr>
           <w:color w:val="auto"/>
-          <w:sz w:val="23"/>
-          <w:szCs w:val="23"/>
         </w:rPr>
         <w:t>.</w:t>
       </w:r>
@@ -812,6 +808,7 @@
           <w:szCs w:val="23"/>
         </w:rPr>
       </w:pPr>
+      <w:bookmarkStart w:id="0" w:name="_GoBack"/>
       <w:r>
         <w:rPr>
           <w:noProof/>
@@ -852,54 +849,7 @@
           </wp:inline>
         </w:drawing>
       </w:r>
-    </w:p>
-    <w:p>
-      <w:pPr>
-        <w:pStyle w:val="Default"/>
-        <w:spacing w:after="127"/>
-        <w:ind w:left="360"/>
-        <w:rPr>
-          <w:color w:val="auto"/>
-          <w:sz w:val="23"/>
-          <w:szCs w:val="23"/>
-        </w:rPr>
-      </w:pPr>
-    </w:p>
-    <w:p>
-      <w:pPr>
-        <w:pStyle w:val="Default"/>
-        <w:spacing w:after="127"/>
-        <w:ind w:left="360"/>
-        <w:rPr>
-          <w:color w:val="auto"/>
-          <w:sz w:val="23"/>
-          <w:szCs w:val="23"/>
-        </w:rPr>
-      </w:pPr>
-    </w:p>
-    <w:p>
-      <w:pPr>
-        <w:pStyle w:val="Default"/>
-        <w:spacing w:after="127"/>
-        <w:ind w:left="360"/>
-        <w:rPr>
-          <w:color w:val="auto"/>
-          <w:sz w:val="23"/>
-          <w:szCs w:val="23"/>
-        </w:rPr>
-      </w:pPr>
-    </w:p>
-    <w:p>
-      <w:pPr>
-        <w:pStyle w:val="Default"/>
-        <w:spacing w:after="127"/>
-        <w:ind w:left="360"/>
-        <w:rPr>
-          <w:color w:val="auto"/>
-          <w:sz w:val="23"/>
-          <w:szCs w:val="23"/>
-        </w:rPr>
-      </w:pPr>
+      <w:bookmarkEnd w:id="0"/>
     </w:p>
     <w:p>
       <w:pPr>

</xml_diff>